<commit_message>
Added files to directory
</commit_message>
<xml_diff>
--- a/CA Grades.docx
+++ b/CA Grades.docx
@@ -25,33 +25,36 @@
         <w:t xml:space="preserve"> = </w:t>
       </w:r>
       <w:r>
+        <w:t>14.9</w:t>
+      </w:r>
+      <w:r>
+        <w:t xml:space="preserve"> + </w:t>
+      </w:r>
+      <w:r>
+        <w:t>71</w:t>
+      </w:r>
+      <w:r>
+        <w:t xml:space="preserve"> @ 10%</w:t>
+      </w:r>
+      <w:r>
+        <w:t xml:space="preserve"> = </w:t>
+      </w:r>
+      <w:r>
         <w:rPr>
           <w:b/>
         </w:rPr>
-        <w:t>14.9</w:t>
-      </w:r>
-      <w:r>
-        <w:t xml:space="preserve"> + </w:t>
-      </w:r>
-      <w:r>
-        <w:t>71</w:t>
-      </w:r>
-      <w:r>
-        <w:t xml:space="preserve"> @ 10%</w:t>
-      </w:r>
-      <w:r>
-        <w:t xml:space="preserve"> = 22%</w:t>
-      </w:r>
+        <w:t>22%</w:t>
+      </w:r>
+      <w:r>
+        <w:t xml:space="preserve"> + …@15%</w:t>
+      </w:r>
+    </w:p>
+    <w:p>
+      <w:pPr>
+        <w:pStyle w:val="ListParagraph"/>
+      </w:pPr>
       <w:bookmarkStart w:id="0" w:name="_GoBack"/>
       <w:bookmarkEnd w:id="0"/>
-      <w:r>
-        <w:t xml:space="preserve"> + …@15%</w:t>
-      </w:r>
-    </w:p>
-    <w:p>
-      <w:pPr>
-        <w:pStyle w:val="ListParagraph"/>
-      </w:pPr>
     </w:p>
     <w:p>
       <w:pPr>
@@ -73,6 +76,9 @@
         <w:t xml:space="preserve"> 2: </w:t>
       </w:r>
       <w:r>
+        <w:t>(</w:t>
+      </w:r>
+      <w:r>
         <w:t xml:space="preserve">69 @ 7.5% = </w:t>
       </w:r>
       <w:r>
@@ -82,7 +88,37 @@
         <w:t>5.175</w:t>
       </w:r>
       <w:r>
-        <w:t xml:space="preserve"> + …@15% + …@ 7.5%</w:t>
+        <w:rPr>
+          <w:b/>
+        </w:rPr>
+        <w:t>)</w:t>
+      </w:r>
+      <w:r>
+        <w:t xml:space="preserve"> + </w:t>
+      </w:r>
+      <w:r>
+        <w:t xml:space="preserve">(83 </w:t>
+      </w:r>
+      <w:r>
+        <w:t>@15%</w:t>
+      </w:r>
+      <w:r>
+        <w:t xml:space="preserve"> = </w:t>
+      </w:r>
+      <w:r>
+        <w:t>12.45</w:t>
+      </w:r>
+      <w:r>
+        <w:t xml:space="preserve">) = </w:t>
+      </w:r>
+      <w:r>
+        <w:rPr>
+          <w:b/>
+        </w:rPr>
+        <w:t>17.625</w:t>
+      </w:r>
+      <w:r>
+        <w:t xml:space="preserve"> + …@ 7.5%</w:t>
       </w:r>
     </w:p>
     <w:p>

</xml_diff>

<commit_message>
updated legal, data and Alg
</commit_message>
<xml_diff>
--- a/CA Grades.docx
+++ b/CA Grades.docx
@@ -53,8 +53,6 @@
       <w:pPr>
         <w:pStyle w:val="ListParagraph"/>
       </w:pPr>
-      <w:bookmarkStart w:id="0" w:name="_GoBack"/>
-      <w:bookmarkEnd w:id="0"/>
     </w:p>
     <w:p>
       <w:pPr>
@@ -211,14 +209,31 @@
         <w:t xml:space="preserve">Legal: </w:t>
       </w:r>
       <w:r>
-        <w:t xml:space="preserve">57 @ 20% + 54 @ 25% = </w:t>
+        <w:t xml:space="preserve">57 @ 20% + 54 @ 25% </w:t>
       </w:r>
       <w:r>
         <w:rPr>
           <w:b/>
         </w:rPr>
-        <w:t>24.9</w:t>
-      </w:r>
+        <w:t xml:space="preserve"> </w:t>
+      </w:r>
+      <w:r>
+        <w:t>+ 70 @ 25 % =</w:t>
+      </w:r>
+      <w:r>
+        <w:rPr>
+          <w:b/>
+        </w:rPr>
+        <w:t xml:space="preserve"> </w:t>
+      </w:r>
+      <w:r>
+        <w:rPr>
+          <w:b/>
+        </w:rPr>
+        <w:t>42.4</w:t>
+      </w:r>
+      <w:bookmarkStart w:id="0" w:name="_GoBack"/>
+      <w:bookmarkEnd w:id="0"/>
     </w:p>
     <w:p>
       <w:pPr>

</xml_diff>

<commit_message>
Added end of year stuff
</commit_message>
<xml_diff>
--- a/CA Grades.docx
+++ b/CA Grades.docx
@@ -165,6 +165,8 @@
       <w:pPr>
         <w:pStyle w:val="ListParagraph"/>
       </w:pPr>
+      <w:bookmarkStart w:id="0" w:name="_GoBack"/>
+      <w:bookmarkEnd w:id="0"/>
     </w:p>
     <w:p>
       <w:pPr>
@@ -173,24 +175,21 @@
           <w:ilvl w:val="0"/>
           <w:numId w:val="1"/>
         </w:numPr>
+        <w:rPr>
+          <w:b/>
+        </w:rPr>
       </w:pPr>
       <w:r>
         <w:t>Data:</w:t>
       </w:r>
       <w:r>
-        <w:t xml:space="preserve"> 6</w:t>
-      </w:r>
-      <w:r>
-        <w:t xml:space="preserve">5 @ 15% </w:t>
-      </w:r>
-      <w:r>
-        <w:t xml:space="preserve">= </w:t>
-      </w:r>
-      <w:r>
-        <w:rPr>
-          <w:b/>
-        </w:rPr>
-        <w:t>9.75</w:t>
+        <w:t xml:space="preserve"> </w:t>
+      </w:r>
+      <w:r>
+        <w:rPr>
+          <w:b/>
+        </w:rPr>
+        <w:t>21%</w:t>
       </w:r>
     </w:p>
     <w:p/>
@@ -232,8 +231,6 @@
         </w:rPr>
         <w:t>42.4</w:t>
       </w:r>
-      <w:bookmarkStart w:id="0" w:name="_GoBack"/>
-      <w:bookmarkEnd w:id="0"/>
     </w:p>
     <w:p>
       <w:pPr>
@@ -255,13 +252,13 @@
         <w:rPr>
           <w:b/>
         </w:rPr>
-        <w:t>14%</w:t>
-      </w:r>
-      <w:r>
-        <w:rPr>
-          <w:b/>
-        </w:rPr>
-        <w:t xml:space="preserve"> + </w:t>
+        <w:t>33%</w:t>
+      </w:r>
+      <w:r>
+        <w:rPr>
+          <w:b/>
+        </w:rPr>
+        <w:t xml:space="preserve"> </w:t>
       </w:r>
     </w:p>
     <w:sectPr>

</xml_diff>